<commit_message>
Yac corriendo la instancia de databricks con spark
Se utiliza el cluster de databricks en ec2 spot
</commit_message>
<xml_diff>
--- a/Entregable_prueba.docx
+++ b/Entregable_prueba.docx
@@ -987,7 +987,24 @@
       </w:r>
       <w:proofErr w:type="spellEnd"/>
       <w:r>
-        <w:t xml:space="preserve">, voy a ver si me puedo conectar a su </w:t>
+        <w:t xml:space="preserve"> la cual configure con </w:t>
+      </w:r>
+      <w:proofErr w:type="spellStart"/>
+      <w:r>
+        <w:t>cloudformation</w:t>
+      </w:r>
+      <w:proofErr w:type="spellEnd"/>
+      <w:r>
+        <w:t>.</w:t>
+      </w:r>
+      <w:r>
+        <w:t xml:space="preserve"> </w:t>
+      </w:r>
+      <w:r>
+        <w:t>V</w:t>
+      </w:r>
+      <w:r>
+        <w:t xml:space="preserve">oy a ver si me puedo conectar a su </w:t>
       </w:r>
       <w:proofErr w:type="spellStart"/>
       <w:r>
@@ -995,7 +1012,15 @@
       </w:r>
       <w:proofErr w:type="spellEnd"/>
       <w:r>
-        <w:t>.</w:t>
+        <w:t xml:space="preserve"> </w:t>
+      </w:r>
+      <w:proofErr w:type="spellStart"/>
+      <w:r>
+        <w:t>clusterizado</w:t>
+      </w:r>
+      <w:proofErr w:type="spellEnd"/>
+      <w:r>
+        <w:t xml:space="preserve"> en ec2 spot.</w:t>
       </w:r>
     </w:p>
     <w:p>
@@ -1165,7 +1190,7 @@
       <w:r>
         <w:t xml:space="preserve"> </w:t>
       </w:r>
-      <w:hyperlink r:id="rId14" w:history="1">
+      <w:hyperlink r:id="rId14" w:anchor="language-python" w:history="1">
         <w:r>
           <w:rPr>
             <w:rStyle w:val="Hipervnculo"/>
@@ -1188,10 +1213,7 @@
         <w:t xml:space="preserve"> token:</w:t>
       </w:r>
       <w:r>
-        <w:t xml:space="preserve"> </w:t>
-      </w:r>
-      <w:r>
-        <w:t>https://docs.databricks.com/administration-guide/access-control/tokens.html</w:t>
+        <w:t xml:space="preserve"> https://docs.databricks.com/administration-guide/access-control/tokens.html</w:t>
       </w:r>
     </w:p>
     <w:p>
@@ -1463,6 +1485,740 @@
         <w:t>https://www.oracle.com/java/technologies/downloads/#java8-windows</w:t>
       </w:r>
     </w:p>
+    <w:p>
+      <w:r>
+        <w:rPr>
+          <w:noProof/>
+        </w:rPr>
+        <w:drawing>
+          <wp:inline distT="0" distB="0" distL="0" distR="0" wp14:anchorId="7A5547E9" wp14:editId="1FCDC771">
+            <wp:extent cx="5943600" cy="2778760"/>
+            <wp:effectExtent l="0" t="0" r="0" b="2540"/>
+            <wp:docPr id="9" name="Imagen 9"/>
+            <wp:cNvGraphicFramePr>
+              <a:graphicFrameLocks xmlns:a="http://schemas.openxmlformats.org/drawingml/2006/main" noChangeAspect="1"/>
+            </wp:cNvGraphicFramePr>
+            <a:graphic xmlns:a="http://schemas.openxmlformats.org/drawingml/2006/main">
+              <a:graphicData uri="http://schemas.openxmlformats.org/drawingml/2006/picture">
+                <pic:pic xmlns:pic="http://schemas.openxmlformats.org/drawingml/2006/picture">
+                  <pic:nvPicPr>
+                    <pic:cNvPr id="1" name=""/>
+                    <pic:cNvPicPr/>
+                  </pic:nvPicPr>
+                  <pic:blipFill>
+                    <a:blip r:embed="rId18"/>
+                    <a:stretch>
+                      <a:fillRect/>
+                    </a:stretch>
+                  </pic:blipFill>
+                  <pic:spPr>
+                    <a:xfrm>
+                      <a:off x="0" y="0"/>
+                      <a:ext cx="5943600" cy="2778760"/>
+                    </a:xfrm>
+                    <a:prstGeom prst="rect">
+                      <a:avLst/>
+                    </a:prstGeom>
+                  </pic:spPr>
+                </pic:pic>
+              </a:graphicData>
+            </a:graphic>
+          </wp:inline>
+        </w:drawing>
+      </w:r>
+    </w:p>
+    <w:p>
+      <w:r>
+        <w:t xml:space="preserve">Tomar </w:t>
+      </w:r>
+      <w:proofErr w:type="spellStart"/>
+      <w:r>
+        <w:t>encuenta</w:t>
+      </w:r>
+      <w:proofErr w:type="spellEnd"/>
+      <w:r>
+        <w:t xml:space="preserve"> la </w:t>
+      </w:r>
+      <w:proofErr w:type="spellStart"/>
+      <w:r>
+        <w:t>versoin</w:t>
+      </w:r>
+      <w:proofErr w:type="spellEnd"/>
+      <w:r>
+        <w:t xml:space="preserve"> de java. Para la versión de data </w:t>
+      </w:r>
+      <w:proofErr w:type="spellStart"/>
+      <w:r>
+        <w:t>brciks</w:t>
+      </w:r>
+      <w:proofErr w:type="spellEnd"/>
+      <w:r>
+        <w:t xml:space="preserve"> instalada, no acepta java mayore a la versión 8. Actualmente tengo la 17.</w:t>
+      </w:r>
+    </w:p>
+    <w:p>
+      <w:r>
+        <w:t xml:space="preserve">Reinstalando </w:t>
+      </w:r>
+      <w:proofErr w:type="spellStart"/>
+      <w:r>
+        <w:t>databricks</w:t>
+      </w:r>
+      <w:proofErr w:type="spellEnd"/>
+      <w:r>
+        <w:t xml:space="preserve"> </w:t>
+      </w:r>
+      <w:proofErr w:type="spellStart"/>
+      <w:r>
+        <w:t>connection</w:t>
+      </w:r>
+      <w:proofErr w:type="spellEnd"/>
+    </w:p>
+    <w:p>
+      <w:proofErr w:type="spellStart"/>
+      <w:r>
+        <w:t>Pip</w:t>
+      </w:r>
+      <w:proofErr w:type="spellEnd"/>
+      <w:r>
+        <w:t xml:space="preserve"> </w:t>
+      </w:r>
+      <w:proofErr w:type="spellStart"/>
+      <w:r>
+        <w:t>install</w:t>
+      </w:r>
+      <w:proofErr w:type="spellEnd"/>
+      <w:r>
+        <w:t xml:space="preserve"> -U “</w:t>
+      </w:r>
+      <w:proofErr w:type="spellStart"/>
+      <w:r>
+        <w:t>databricks-connect</w:t>
+      </w:r>
+      <w:proofErr w:type="spellEnd"/>
+      <w:r>
+        <w:t>==10.4.0b</w:t>
+      </w:r>
+      <w:proofErr w:type="gramStart"/>
+      <w:r>
+        <w:t>0”  (</w:t>
+      </w:r>
+      <w:proofErr w:type="gramEnd"/>
+      <w:r>
+        <w:t>es versión beta aparentemente.</w:t>
+      </w:r>
+    </w:p>
+    <w:p>
+      <w:r>
+        <w:rPr>
+          <w:noProof/>
+        </w:rPr>
+        <w:drawing>
+          <wp:inline distT="0" distB="0" distL="0" distR="0" wp14:anchorId="1E63F016" wp14:editId="5B28AC85">
+            <wp:extent cx="5943600" cy="1102360"/>
+            <wp:effectExtent l="0" t="0" r="0" b="2540"/>
+            <wp:docPr id="13" name="Imagen 13"/>
+            <wp:cNvGraphicFramePr>
+              <a:graphicFrameLocks xmlns:a="http://schemas.openxmlformats.org/drawingml/2006/main" noChangeAspect="1"/>
+            </wp:cNvGraphicFramePr>
+            <a:graphic xmlns:a="http://schemas.openxmlformats.org/drawingml/2006/main">
+              <a:graphicData uri="http://schemas.openxmlformats.org/drawingml/2006/picture">
+                <pic:pic xmlns:pic="http://schemas.openxmlformats.org/drawingml/2006/picture">
+                  <pic:nvPicPr>
+                    <pic:cNvPr id="1" name=""/>
+                    <pic:cNvPicPr/>
+                  </pic:nvPicPr>
+                  <pic:blipFill>
+                    <a:blip r:embed="rId19"/>
+                    <a:stretch>
+                      <a:fillRect/>
+                    </a:stretch>
+                  </pic:blipFill>
+                  <pic:spPr>
+                    <a:xfrm>
+                      <a:off x="0" y="0"/>
+                      <a:ext cx="5943600" cy="1102360"/>
+                    </a:xfrm>
+                    <a:prstGeom prst="rect">
+                      <a:avLst/>
+                    </a:prstGeom>
+                  </pic:spPr>
+                </pic:pic>
+              </a:graphicData>
+            </a:graphic>
+          </wp:inline>
+        </w:drawing>
+      </w:r>
+    </w:p>
+    <w:p/>
+    <w:p>
+      <w:r>
+        <w:t>Funciono, ahora el error es.</w:t>
+      </w:r>
+    </w:p>
+    <w:p>
+      <w:proofErr w:type="spellStart"/>
+      <w:r>
+        <w:t>Missing</w:t>
+      </w:r>
+      <w:proofErr w:type="spellEnd"/>
+      <w:r>
+        <w:t xml:space="preserve"> Python </w:t>
+      </w:r>
+      <w:proofErr w:type="spellStart"/>
+      <w:r>
+        <w:t>executable</w:t>
+      </w:r>
+      <w:proofErr w:type="spellEnd"/>
+      <w:r>
+        <w:t xml:space="preserve"> 'python3', </w:t>
+      </w:r>
+      <w:proofErr w:type="spellStart"/>
+      <w:r>
+        <w:t>defaulting</w:t>
+      </w:r>
+      <w:proofErr w:type="spellEnd"/>
+      <w:r>
+        <w:t xml:space="preserve"> </w:t>
+      </w:r>
+      <w:proofErr w:type="spellStart"/>
+      <w:r>
+        <w:t>to</w:t>
+      </w:r>
+      <w:proofErr w:type="spellEnd"/>
+      <w:r>
+        <w:t xml:space="preserve"> '</w:t>
+      </w:r>
+      <w:proofErr w:type="gramStart"/>
+      <w:r>
+        <w:t>C:\</w:t>
+      </w:r>
+      <w:proofErr w:type="spellStart"/>
+      <w:r>
+        <w:t>ProgramData</w:t>
+      </w:r>
+      <w:proofErr w:type="spellEnd"/>
+      <w:r>
+        <w:t>\Anaconda4\</w:t>
+      </w:r>
+      <w:proofErr w:type="spellStart"/>
+      <w:r>
+        <w:t>Lib</w:t>
+      </w:r>
+      <w:proofErr w:type="spellEnd"/>
+      <w:r>
+        <w:t>\site-</w:t>
+      </w:r>
+      <w:proofErr w:type="spellStart"/>
+      <w:r>
+        <w:t>packages</w:t>
+      </w:r>
+      <w:proofErr w:type="spellEnd"/>
+      <w:r>
+        <w:t>\</w:t>
+      </w:r>
+      <w:proofErr w:type="spellStart"/>
+      <w:r>
+        <w:t>pyspark</w:t>
+      </w:r>
+      <w:proofErr w:type="spellEnd"/>
+      <w:r>
+        <w:t>\</w:t>
+      </w:r>
+      <w:proofErr w:type="spellStart"/>
+      <w:r>
+        <w:t>bin</w:t>
+      </w:r>
+      <w:proofErr w:type="spellEnd"/>
+      <w:r>
+        <w:t>\..</w:t>
+      </w:r>
+      <w:proofErr w:type="gramEnd"/>
+      <w:r>
+        <w:t xml:space="preserve">' </w:t>
+      </w:r>
+      <w:proofErr w:type="spellStart"/>
+      <w:r>
+        <w:t>for</w:t>
+      </w:r>
+      <w:proofErr w:type="spellEnd"/>
+      <w:r>
+        <w:t xml:space="preserve"> SPARK_HOME </w:t>
+      </w:r>
+      <w:proofErr w:type="spellStart"/>
+      <w:r>
+        <w:t>environment</w:t>
+      </w:r>
+      <w:proofErr w:type="spellEnd"/>
+      <w:r>
+        <w:t xml:space="preserve"> variable. </w:t>
+      </w:r>
+      <w:proofErr w:type="spellStart"/>
+      <w:r>
+        <w:t>Please</w:t>
+      </w:r>
+      <w:proofErr w:type="spellEnd"/>
+      <w:r>
+        <w:t xml:space="preserve"> </w:t>
+      </w:r>
+      <w:proofErr w:type="spellStart"/>
+      <w:r>
+        <w:t>install</w:t>
+      </w:r>
+      <w:proofErr w:type="spellEnd"/>
+      <w:r>
+        <w:t xml:space="preserve"> Python </w:t>
+      </w:r>
+      <w:proofErr w:type="spellStart"/>
+      <w:r>
+        <w:t>or</w:t>
+      </w:r>
+      <w:proofErr w:type="spellEnd"/>
+      <w:r>
+        <w:t xml:space="preserve"> </w:t>
+      </w:r>
+      <w:proofErr w:type="spellStart"/>
+      <w:r>
+        <w:t>specify</w:t>
+      </w:r>
+      <w:proofErr w:type="spellEnd"/>
+      <w:r>
+        <w:t xml:space="preserve"> </w:t>
+      </w:r>
+      <w:proofErr w:type="spellStart"/>
+      <w:r>
+        <w:t>the</w:t>
+      </w:r>
+      <w:proofErr w:type="spellEnd"/>
+      <w:r>
+        <w:t xml:space="preserve"> </w:t>
+      </w:r>
+      <w:proofErr w:type="spellStart"/>
+      <w:r>
+        <w:t>correct</w:t>
+      </w:r>
+      <w:proofErr w:type="spellEnd"/>
+      <w:r>
+        <w:t xml:space="preserve"> Python </w:t>
+      </w:r>
+      <w:proofErr w:type="spellStart"/>
+      <w:r>
+        <w:t>executable</w:t>
+      </w:r>
+      <w:proofErr w:type="spellEnd"/>
+      <w:r>
+        <w:t xml:space="preserve"> in PYSPARK_DRIVER_PYTHON </w:t>
+      </w:r>
+      <w:proofErr w:type="spellStart"/>
+      <w:r>
+        <w:t>or</w:t>
+      </w:r>
+      <w:proofErr w:type="spellEnd"/>
+      <w:r>
+        <w:t xml:space="preserve"> PYSPARK_PYTHON </w:t>
+      </w:r>
+      <w:proofErr w:type="spellStart"/>
+      <w:r>
+        <w:t>environment</w:t>
+      </w:r>
+      <w:proofErr w:type="spellEnd"/>
+      <w:r>
+        <w:t xml:space="preserve"> variable </w:t>
+      </w:r>
+      <w:proofErr w:type="spellStart"/>
+      <w:r>
+        <w:t>to</w:t>
+      </w:r>
+      <w:proofErr w:type="spellEnd"/>
+      <w:r>
+        <w:t xml:space="preserve"> </w:t>
+      </w:r>
+      <w:proofErr w:type="spellStart"/>
+      <w:r>
+        <w:t>detect</w:t>
+      </w:r>
+      <w:proofErr w:type="spellEnd"/>
+      <w:r>
+        <w:t xml:space="preserve"> SPARK_HOME </w:t>
+      </w:r>
+      <w:proofErr w:type="spellStart"/>
+      <w:r>
+        <w:t>safely</w:t>
+      </w:r>
+      <w:proofErr w:type="spellEnd"/>
+      <w:r>
+        <w:t>.</w:t>
+      </w:r>
+    </w:p>
+    <w:p>
+      <w:proofErr w:type="spellStart"/>
+      <w:r>
+        <w:t>The</w:t>
+      </w:r>
+      <w:proofErr w:type="spellEnd"/>
+      <w:r>
+        <w:t xml:space="preserve"> </w:t>
+      </w:r>
+      <w:proofErr w:type="spellStart"/>
+      <w:r>
+        <w:t>system</w:t>
+      </w:r>
+      <w:proofErr w:type="spellEnd"/>
+      <w:r>
+        <w:t xml:space="preserve"> </w:t>
+      </w:r>
+      <w:proofErr w:type="spellStart"/>
+      <w:r>
+        <w:t>cannot</w:t>
+      </w:r>
+      <w:proofErr w:type="spellEnd"/>
+      <w:r>
+        <w:t xml:space="preserve"> </w:t>
+      </w:r>
+      <w:proofErr w:type="spellStart"/>
+      <w:r>
+        <w:t>find</w:t>
+      </w:r>
+      <w:proofErr w:type="spellEnd"/>
+      <w:r>
+        <w:t xml:space="preserve"> </w:t>
+      </w:r>
+      <w:proofErr w:type="spellStart"/>
+      <w:r>
+        <w:t>the</w:t>
+      </w:r>
+      <w:proofErr w:type="spellEnd"/>
+      <w:r>
+        <w:t xml:space="preserve"> </w:t>
+      </w:r>
+      <w:proofErr w:type="spellStart"/>
+      <w:r>
+        <w:t>path</w:t>
+      </w:r>
+      <w:proofErr w:type="spellEnd"/>
+      <w:r>
+        <w:t xml:space="preserve"> </w:t>
+      </w:r>
+      <w:proofErr w:type="spellStart"/>
+      <w:r>
+        <w:t>specified</w:t>
+      </w:r>
+      <w:proofErr w:type="spellEnd"/>
+      <w:r>
+        <w:t>.</w:t>
+      </w:r>
+    </w:p>
+    <w:p/>
+    <w:p/>
+    <w:p/>
+    <w:p/>
+    <w:p>
+      <w:r>
+        <w:t xml:space="preserve">Se logro solventar la </w:t>
+      </w:r>
+      <w:proofErr w:type="spellStart"/>
+      <w:r>
+        <w:t>conneccion</w:t>
+      </w:r>
+      <w:proofErr w:type="spellEnd"/>
+      <w:r>
+        <w:t xml:space="preserve"> con </w:t>
+      </w:r>
+      <w:proofErr w:type="spellStart"/>
+      <w:r>
+        <w:t>Databricks</w:t>
+      </w:r>
+      <w:proofErr w:type="spellEnd"/>
+      <w:r>
+        <w:t xml:space="preserve"> y </w:t>
+      </w:r>
+      <w:proofErr w:type="spellStart"/>
+      <w:r>
+        <w:t>sparl</w:t>
+      </w:r>
+      <w:proofErr w:type="spellEnd"/>
+      <w:r>
+        <w:t xml:space="preserve"> en ec2 spot luego de ver esta solución en </w:t>
+      </w:r>
+      <w:proofErr w:type="spellStart"/>
+      <w:r>
+        <w:t>stackoverflow</w:t>
+      </w:r>
+      <w:proofErr w:type="spellEnd"/>
+      <w:r>
+        <w:t xml:space="preserve">: </w:t>
+      </w:r>
+      <w:r>
+        <w:t>https://stackoverflow.com/questions/70183411/databricks-connect-test-hangs-indefinitely-on-the-system-cannot-find-the-path-s/72599870#72599870</w:t>
+      </w:r>
+    </w:p>
+    <w:p>
+      <w:r>
+        <w:t xml:space="preserve">Ya sirviendo el </w:t>
+      </w:r>
+      <w:proofErr w:type="spellStart"/>
+      <w:r>
+        <w:t>databricks</w:t>
+      </w:r>
+      <w:proofErr w:type="spellEnd"/>
+      <w:r>
+        <w:t xml:space="preserve"> </w:t>
+      </w:r>
+      <w:proofErr w:type="spellStart"/>
+      <w:r>
+        <w:t>connect</w:t>
+      </w:r>
+      <w:proofErr w:type="spellEnd"/>
+      <w:r>
+        <w:t xml:space="preserve"> test</w:t>
+      </w:r>
+    </w:p>
+    <w:p>
+      <w:r>
+        <w:rPr>
+          <w:noProof/>
+        </w:rPr>
+        <w:drawing>
+          <wp:inline distT="0" distB="0" distL="0" distR="0" wp14:anchorId="3B02E56C" wp14:editId="0A1FD909">
+            <wp:extent cx="5943600" cy="6205220"/>
+            <wp:effectExtent l="0" t="0" r="0" b="5080"/>
+            <wp:docPr id="14" name="Imagen 14"/>
+            <wp:cNvGraphicFramePr>
+              <a:graphicFrameLocks xmlns:a="http://schemas.openxmlformats.org/drawingml/2006/main" noChangeAspect="1"/>
+            </wp:cNvGraphicFramePr>
+            <a:graphic xmlns:a="http://schemas.openxmlformats.org/drawingml/2006/main">
+              <a:graphicData uri="http://schemas.openxmlformats.org/drawingml/2006/picture">
+                <pic:pic xmlns:pic="http://schemas.openxmlformats.org/drawingml/2006/picture">
+                  <pic:nvPicPr>
+                    <pic:cNvPr id="1" name=""/>
+                    <pic:cNvPicPr/>
+                  </pic:nvPicPr>
+                  <pic:blipFill>
+                    <a:blip r:embed="rId20"/>
+                    <a:stretch>
+                      <a:fillRect/>
+                    </a:stretch>
+                  </pic:blipFill>
+                  <pic:spPr>
+                    <a:xfrm>
+                      <a:off x="0" y="0"/>
+                      <a:ext cx="5943600" cy="6205220"/>
+                    </a:xfrm>
+                    <a:prstGeom prst="rect">
+                      <a:avLst/>
+                    </a:prstGeom>
+                  </pic:spPr>
+                </pic:pic>
+              </a:graphicData>
+            </a:graphic>
+          </wp:inline>
+        </w:drawing>
+      </w:r>
+    </w:p>
+    <w:p>
+      <w:r>
+        <w:t xml:space="preserve">Esta corriendo la instancia del </w:t>
+      </w:r>
+      <w:proofErr w:type="spellStart"/>
+      <w:proofErr w:type="gramStart"/>
+      <w:r>
+        <w:t>cluster</w:t>
+      </w:r>
+      <w:proofErr w:type="spellEnd"/>
+      <w:proofErr w:type="gramEnd"/>
+    </w:p>
+    <w:p/>
+    <w:p>
+      <w:r>
+        <w:lastRenderedPageBreak/>
+        <w:t>Cambios importantes que fueron útiles:</w:t>
+      </w:r>
+      <w:r>
+        <w:rPr>
+          <w:noProof/>
+        </w:rPr>
+        <w:t xml:space="preserve"> </w:t>
+      </w:r>
+      <w:r>
+        <w:rPr>
+          <w:noProof/>
+        </w:rPr>
+        <w:drawing>
+          <wp:inline distT="0" distB="0" distL="0" distR="0" wp14:anchorId="69C089C1" wp14:editId="1F5082B5">
+            <wp:extent cx="5943600" cy="2381250"/>
+            <wp:effectExtent l="0" t="0" r="0" b="0"/>
+            <wp:docPr id="16" name="Imagen 16"/>
+            <wp:cNvGraphicFramePr>
+              <a:graphicFrameLocks xmlns:a="http://schemas.openxmlformats.org/drawingml/2006/main" noChangeAspect="1"/>
+            </wp:cNvGraphicFramePr>
+            <a:graphic xmlns:a="http://schemas.openxmlformats.org/drawingml/2006/main">
+              <a:graphicData uri="http://schemas.openxmlformats.org/drawingml/2006/picture">
+                <pic:pic xmlns:pic="http://schemas.openxmlformats.org/drawingml/2006/picture">
+                  <pic:nvPicPr>
+                    <pic:cNvPr id="1" name=""/>
+                    <pic:cNvPicPr/>
+                  </pic:nvPicPr>
+                  <pic:blipFill>
+                    <a:blip r:embed="rId21"/>
+                    <a:stretch>
+                      <a:fillRect/>
+                    </a:stretch>
+                  </pic:blipFill>
+                  <pic:spPr>
+                    <a:xfrm>
+                      <a:off x="0" y="0"/>
+                      <a:ext cx="5943600" cy="2381250"/>
+                    </a:xfrm>
+                    <a:prstGeom prst="rect">
+                      <a:avLst/>
+                    </a:prstGeom>
+                  </pic:spPr>
+                </pic:pic>
+              </a:graphicData>
+            </a:graphic>
+          </wp:inline>
+        </w:drawing>
+      </w:r>
+    </w:p>
+    <w:p/>
+    <w:p>
+      <w:proofErr w:type="spellStart"/>
+      <w:r>
+        <w:t>Verificacion</w:t>
+      </w:r>
+      <w:proofErr w:type="spellEnd"/>
+      <w:r>
+        <w:t xml:space="preserve"> en </w:t>
+      </w:r>
+      <w:proofErr w:type="spellStart"/>
+      <w:r>
+        <w:t>databricks</w:t>
+      </w:r>
+      <w:proofErr w:type="spellEnd"/>
+      <w:r>
+        <w:t>.</w:t>
+      </w:r>
+    </w:p>
+    <w:p>
+      <w:r>
+        <w:rPr>
+          <w:noProof/>
+        </w:rPr>
+        <w:drawing>
+          <wp:inline distT="0" distB="0" distL="0" distR="0" wp14:anchorId="4825479A" wp14:editId="6112944D">
+            <wp:extent cx="5943600" cy="2636520"/>
+            <wp:effectExtent l="0" t="0" r="0" b="0"/>
+            <wp:docPr id="15" name="Imagen 15"/>
+            <wp:cNvGraphicFramePr>
+              <a:graphicFrameLocks xmlns:a="http://schemas.openxmlformats.org/drawingml/2006/main" noChangeAspect="1"/>
+            </wp:cNvGraphicFramePr>
+            <a:graphic xmlns:a="http://schemas.openxmlformats.org/drawingml/2006/main">
+              <a:graphicData uri="http://schemas.openxmlformats.org/drawingml/2006/picture">
+                <pic:pic xmlns:pic="http://schemas.openxmlformats.org/drawingml/2006/picture">
+                  <pic:nvPicPr>
+                    <pic:cNvPr id="1" name=""/>
+                    <pic:cNvPicPr/>
+                  </pic:nvPicPr>
+                  <pic:blipFill>
+                    <a:blip r:embed="rId22"/>
+                    <a:stretch>
+                      <a:fillRect/>
+                    </a:stretch>
+                  </pic:blipFill>
+                  <pic:spPr>
+                    <a:xfrm>
+                      <a:off x="0" y="0"/>
+                      <a:ext cx="5943600" cy="2636520"/>
+                    </a:xfrm>
+                    <a:prstGeom prst="rect">
+                      <a:avLst/>
+                    </a:prstGeom>
+                  </pic:spPr>
+                </pic:pic>
+              </a:graphicData>
+            </a:graphic>
+          </wp:inline>
+        </w:drawing>
+      </w:r>
+    </w:p>
+    <w:p/>
+    <w:p/>
+    <w:p/>
+    <w:p/>
+    <w:p/>
+    <w:p/>
+    <w:p/>
+    <w:p/>
+    <w:p/>
+    <w:p/>
+    <w:p>
+      <w:pPr>
+        <w:rPr>
+          <w:sz w:val="28"/>
+          <w:szCs w:val="28"/>
+        </w:rPr>
+      </w:pPr>
+      <w:r>
+        <w:rPr>
+          <w:sz w:val="28"/>
+          <w:szCs w:val="28"/>
+        </w:rPr>
+        <w:lastRenderedPageBreak/>
+        <w:t>Referencias</w:t>
+      </w:r>
+    </w:p>
+    <w:p>
+      <w:hyperlink r:id="rId23" w:history="1">
+        <w:r>
+          <w:rPr>
+            <w:rStyle w:val="Hipervnculo"/>
+          </w:rPr>
+          <w:t>https://docs.databricks.com/dev-tools/databricks-connect.html#language-python</w:t>
+        </w:r>
+      </w:hyperlink>
+    </w:p>
+    <w:p>
+      <w:hyperlink r:id="rId24" w:history="1">
+        <w:r>
+          <w:rPr>
+            <w:rStyle w:val="Hipervnculo"/>
+          </w:rPr>
+          <w:t>https://docs.databricks.com/workspace/workspace-details.html#workspace-url</w:t>
+        </w:r>
+      </w:hyperlink>
+    </w:p>
+    <w:p>
+      <w:hyperlink r:id="rId25" w:history="1">
+        <w:r>
+          <w:rPr>
+            <w:rStyle w:val="Hipervnculo"/>
+          </w:rPr>
+          <w:t>https://docs.databricks.com/workspace/workspace-details.html#workspace-url</w:t>
+        </w:r>
+      </w:hyperlink>
+    </w:p>
+    <w:p>
+      <w:hyperlink r:id="rId26" w:history="1">
+        <w:r>
+          <w:rPr>
+            <w:rStyle w:val="Hipervnculo"/>
+          </w:rPr>
+          <w:t>https://stackoverflow.com/questions/70183411/databricks-connect-test-hangs-indefinitely-on-the-system-cannot-find-the-path-s/72599870#72599870</w:t>
+        </w:r>
+      </w:hyperlink>
+    </w:p>
+    <w:p>
+      <w:hyperlink r:id="rId27" w:history="1">
+        <w:r>
+          <w:rPr>
+            <w:rStyle w:val="Hipervnculo"/>
+          </w:rPr>
+          <w:t>https://runawayhorse001.github.io/LearningApacheSpark/pyspark.pdf</w:t>
+        </w:r>
+      </w:hyperlink>
+    </w:p>
+    <w:p/>
+    <w:p/>
     <w:p/>
     <w:sectPr>
       <w:pgSz w:w="12240" w:h="15840"/>

</xml_diff>

<commit_message>
ultimo commit dado a que se me olvido hacer push
</commit_message>
<xml_diff>
--- a/Entregable_prueba.docx
+++ b/Entregable_prueba.docx
@@ -124,15 +124,7 @@
     </w:p>
     <w:p>
       <w:r>
-        <w:t>Se uso la versión anaconda v</w:t>
-      </w:r>
-      <w:proofErr w:type="gramStart"/>
-      <w:r>
-        <w:t>4 ,</w:t>
-      </w:r>
-      <w:proofErr w:type="gramEnd"/>
-      <w:r>
-        <w:t xml:space="preserve"> Python 3.8.5</w:t>
+        <w:t>Se uso la versión anaconda v4 , Python 3.8.5</w:t>
       </w:r>
     </w:p>
     <w:p>
@@ -192,15 +184,7 @@
         </w:numPr>
       </w:pPr>
       <w:r>
-        <w:t xml:space="preserve">Previamente lo </w:t>
-      </w:r>
-      <w:proofErr w:type="gramStart"/>
-      <w:r>
-        <w:t>use</w:t>
-      </w:r>
-      <w:proofErr w:type="gramEnd"/>
-      <w:r>
-        <w:t xml:space="preserve"> cuando fui profesor de Métodos Numéricos. </w:t>
+        <w:t xml:space="preserve">Previamente lo use cuando fui profesor de Métodos Numéricos. </w:t>
       </w:r>
     </w:p>
     <w:p/>
@@ -228,16 +212,11 @@
       <w:r>
         <w:t>El programa “</w:t>
       </w:r>
-      <w:proofErr w:type="gramStart"/>
       <w:r>
         <w:t>ETL_cvs_to_postgres</w:t>
       </w:r>
       <w:r>
-        <w:t>.py”  se</w:t>
-      </w:r>
-      <w:proofErr w:type="gramEnd"/>
-      <w:r>
-        <w:t xml:space="preserve"> ejecuta y carga las tablas en la base de datos. Dado a que al principio se </w:t>
+        <w:t xml:space="preserve">.py”  se ejecuta y carga las tablas en la base de datos. Dado a que al principio se </w:t>
       </w:r>
       <w:r>
         <w:t>entendió</w:t>
@@ -253,15 +232,7 @@
     </w:p>
     <w:p>
       <w:r>
-        <w:t xml:space="preserve">Se hizo uso para solventar de un grupo by y condiciones de suma en ciertos casos de </w:t>
-      </w:r>
-      <w:proofErr w:type="gramStart"/>
-      <w:r>
-        <w:t>status</w:t>
-      </w:r>
-      <w:proofErr w:type="gramEnd"/>
-      <w:r>
-        <w:t>.</w:t>
+        <w:t>Se hizo uso para solventar de un grupo by y condiciones de suma en ciertos casos de status.</w:t>
       </w:r>
     </w:p>
     <w:p/>
@@ -291,15 +262,7 @@
     </w:p>
     <w:p>
       <w:r>
-        <w:t xml:space="preserve">Este es una diferencia de agrupamientos, sin </w:t>
-      </w:r>
-      <w:proofErr w:type="gramStart"/>
-      <w:r>
-        <w:t>embargo</w:t>
-      </w:r>
-      <w:proofErr w:type="gramEnd"/>
-      <w:r>
-        <w:t xml:space="preserve"> los agrupamientos son diferentes por lo que se opto por un join de dos selects de agrupamientos distintos. </w:t>
+        <w:t xml:space="preserve">Este es una diferencia de agrupamientos, sin embargo los agrupamientos son diferentes por lo que se opto por un join de dos selects de agrupamientos distintos. </w:t>
       </w:r>
     </w:p>
     <w:p/>
@@ -348,15 +311,7 @@
     </w:p>
     <w:p>
       <w:r>
-        <w:t xml:space="preserve">Ya había implementado varias de los requisitos desde que hice el ETL. Sin embargo, esta </w:t>
-      </w:r>
-      <w:proofErr w:type="gramStart"/>
-      <w:r>
-        <w:t>como  el</w:t>
-      </w:r>
-      <w:proofErr w:type="gramEnd"/>
-      <w:r>
-        <w:t xml:space="preserve"> 2_ParteII.py</w:t>
+        <w:t>Ya había implementado varias de los requisitos desde que hice el ETL. Sin embargo, esta como  el 2_ParteII.py</w:t>
       </w:r>
     </w:p>
     <w:p>
@@ -509,15 +464,7 @@
         </w:numPr>
       </w:pPr>
       <w:r>
-        <w:t xml:space="preserve">Nombre de la tabla donde se </w:t>
-      </w:r>
-      <w:proofErr w:type="gramStart"/>
-      <w:r>
-        <w:t>almacenara</w:t>
-      </w:r>
-      <w:proofErr w:type="gramEnd"/>
-      <w:r>
-        <w:t xml:space="preserve"> el resultado</w:t>
+        <w:t>Nombre de la tabla donde se almacenara el resultado</w:t>
       </w:r>
     </w:p>
     <w:p>
@@ -574,15 +521,7 @@
         </w:numPr>
       </w:pPr>
       <w:r>
-        <w:t xml:space="preserve">Nombre del script a ejecutar. Para efectos de este ejercicio, ya </w:t>
-      </w:r>
-      <w:proofErr w:type="gramStart"/>
-      <w:r>
-        <w:t>deje</w:t>
-      </w:r>
-      <w:proofErr w:type="gramEnd"/>
-      <w:r>
-        <w:t xml:space="preserve"> en el archivo un .sql con el nombre default para correrlo. </w:t>
+        <w:t xml:space="preserve">Nombre del script a ejecutar. Para efectos de este ejercicio, ya deje en el archivo un .sql con el nombre default para correrlo. </w:t>
       </w:r>
     </w:p>
     <w:p>
@@ -772,15 +711,7 @@
     </w:p>
     <w:p>
       <w:r>
-        <w:t xml:space="preserve">Ya me </w:t>
-      </w:r>
-      <w:proofErr w:type="gramStart"/>
-      <w:r>
-        <w:t>acabe</w:t>
-      </w:r>
-      <w:proofErr w:type="gramEnd"/>
-      <w:r>
-        <w:t xml:space="preserve"> mi free trial de azure, como para levantar ambari </w:t>
+        <w:t xml:space="preserve">Ya me acabe mi free trial de azure, como para levantar ambari </w:t>
       </w:r>
       <w:r>
         <w:t xml:space="preserve">y spark en una vm. </w:t>
@@ -851,15 +782,7 @@
     <w:p/>
     <w:p>
       <w:r>
-        <w:t xml:space="preserve">Ya por experiencia se que el spot de ec2 que levanta databricks como </w:t>
-      </w:r>
-      <w:proofErr w:type="gramStart"/>
-      <w:r>
-        <w:t>cluster</w:t>
-      </w:r>
-      <w:proofErr w:type="gramEnd"/>
-      <w:r>
-        <w:t xml:space="preserve"> como md5n.large es de los mas baratos. $0.02 la hora. </w:t>
+        <w:t xml:space="preserve">Ya por experiencia se que el spot de ec2 que levanta databricks como cluster como md5n.large es de los mas baratos. $0.02 la hora. </w:t>
       </w:r>
     </w:p>
     <w:p>
@@ -916,25 +839,12 @@
         <w:t>Encontré</w:t>
       </w:r>
       <w:r>
-        <w:t xml:space="preserve"> este ejemplo de como conectarme a mi databricks desde mi ide. Yo uso spyder, sin </w:t>
-      </w:r>
-      <w:proofErr w:type="gramStart"/>
-      <w:r>
-        <w:t>embargo</w:t>
-      </w:r>
-      <w:proofErr w:type="gramEnd"/>
-      <w:r>
-        <w:t xml:space="preserve"> creo que ejecutare esto desde visual code. </w:t>
-      </w:r>
-    </w:p>
-    <w:p>
-      <w:proofErr w:type="gramStart"/>
-      <w:r>
-        <w:t>Link</w:t>
-      </w:r>
-      <w:proofErr w:type="gramEnd"/>
-      <w:r>
-        <w:t xml:space="preserve"> referencia:</w:t>
+        <w:t xml:space="preserve"> este ejemplo de como conectarme a mi databricks desde mi ide. Yo uso spyder, sin embargo creo que ejecutare esto desde visual code. </w:t>
+      </w:r>
+    </w:p>
+    <w:p>
+      <w:r>
+        <w:t>Link referencia:</w:t>
       </w:r>
       <w:r>
         <w:t xml:space="preserve"> </w:t>
@@ -1002,15 +912,7 @@
     <w:p/>
     <w:p>
       <w:r>
-        <w:t xml:space="preserve">Este es el ID de mi </w:t>
-      </w:r>
-      <w:proofErr w:type="gramStart"/>
-      <w:r>
-        <w:t>cluster</w:t>
-      </w:r>
-      <w:proofErr w:type="gramEnd"/>
-      <w:r>
-        <w:t>. Es temporal, asi que solo dura 1h</w:t>
+        <w:t>Este es el ID de mi cluster. Es temporal, asi que solo dura 1h</w:t>
       </w:r>
     </w:p>
     <w:p>
@@ -1107,15 +1009,7 @@
     <w:p>
       <w:r>
         <w:lastRenderedPageBreak/>
-        <w:t xml:space="preserve">Para ejecutar </w:t>
-      </w:r>
-      <w:proofErr w:type="gramStart"/>
-      <w:r>
-        <w:t>el test</w:t>
-      </w:r>
-      <w:proofErr w:type="gramEnd"/>
-      <w:r>
-        <w:t>: databricks-connect test</w:t>
+        <w:t>Para ejecutar el test: databricks-connect test</w:t>
       </w:r>
     </w:p>
     <w:p>
@@ -1123,18 +1017,10 @@
         <w:t xml:space="preserve">En caso de fallo, como este: </w:t>
       </w:r>
       <w:r>
-        <w:t xml:space="preserve">Java gateway process exited before sending its port </w:t>
-      </w:r>
-      <w:proofErr w:type="gramStart"/>
-      <w:r>
-        <w:t>number</w:t>
-      </w:r>
-      <w:r>
-        <w:t xml:space="preserve"> ,</w:t>
-      </w:r>
-      <w:proofErr w:type="gramEnd"/>
-      <w:r>
-        <w:t xml:space="preserve">  verificar versión de jala, y que este configurado JAVA_HOME</w:t>
+        <w:t>Java gateway process exited before sending its port number</w:t>
+      </w:r>
+      <w:r>
+        <w:t xml:space="preserve"> ,  verificar versión de jala, y que este configurado JAVA_HOME</w:t>
       </w:r>
     </w:p>
     <w:p>
@@ -1208,21 +1094,13 @@
         <w:t>“databricks-connect</w:t>
       </w:r>
       <w:r>
-        <w:t>==10.4.0b</w:t>
-      </w:r>
-      <w:proofErr w:type="gramStart"/>
-      <w:r>
-        <w:t>0</w:t>
+        <w:t>==10.4.0b0</w:t>
       </w:r>
       <w:r>
         <w:t>”</w:t>
       </w:r>
       <w:r>
-        <w:t xml:space="preserve">  (</w:t>
-      </w:r>
-      <w:proofErr w:type="gramEnd"/>
-      <w:r>
-        <w:t>es versión beta aparentemente.</w:t>
+        <w:t xml:space="preserve">  (es versión beta aparentemente.</w:t>
       </w:r>
     </w:p>
     <w:p>
@@ -1275,15 +1153,7 @@
     </w:p>
     <w:p>
       <w:r>
-        <w:t>Missing Python executable 'python3', defaulting to '</w:t>
-      </w:r>
-      <w:proofErr w:type="gramStart"/>
-      <w:r>
-        <w:t>C:\ProgramData\Anaconda4\Lib\site-packages\pyspark\bin\..</w:t>
-      </w:r>
-      <w:proofErr w:type="gramEnd"/>
-      <w:r>
-        <w:t>' for SPARK_HOME environment variable. Please install Python or specify the correct Python executable in PYSPARK_DRIVER_PYTHON or PYSPARK_PYTHON environment variable to detect SPARK_HOME safely.</w:t>
+        <w:t>Missing Python executable 'python3', defaulting to 'C:\ProgramData\Anaconda4\Lib\site-packages\pyspark\bin\..' for SPARK_HOME environment variable. Please install Python or specify the correct Python executable in PYSPARK_DRIVER_PYTHON or PYSPARK_PYTHON environment variable to detect SPARK_HOME safely.</w:t>
       </w:r>
     </w:p>
     <w:p>
@@ -1355,13 +1225,8 @@
         <w:t xml:space="preserve">Ya </w:t>
       </w:r>
       <w:r>
-        <w:t xml:space="preserve">Esta corriendo la instancia del </w:t>
-      </w:r>
-      <w:proofErr w:type="gramStart"/>
-      <w:r>
-        <w:t>cluster</w:t>
-      </w:r>
-      <w:proofErr w:type="gramEnd"/>
+        <w:t>Esta corriendo la instancia del cluster</w:t>
+      </w:r>
     </w:p>
     <w:p/>
     <w:p>
@@ -1545,7 +1410,11 @@
         </w:drawing>
       </w:r>
     </w:p>
-    <w:p/>
+    <w:p>
+      <w:r>
+        <w:t>Quedo pendiendo levantar la instancia de hadoop</w:t>
+      </w:r>
+    </w:p>
     <w:p/>
     <w:p>
       <w:r>

</xml_diff>